<commit_message>
7.29 imputation result changed
</commit_message>
<xml_diff>
--- a/Imputation.docx
+++ b/Imputation.docx
@@ -268,82 +268,66 @@
         <w:t>结果：</w:t>
       </w:r>
     </w:p>
-    <w:p>
-      <w:pPr>
-        <w:rPr>
-          <w:rFonts w:hint="eastAsia"/>
-        </w:rPr>
-      </w:pPr>
-    </w:p>
+    <w:p/>
     <w:tbl>
       <w:tblPr>
         <w:tblStyle w:val="a3"/>
-        <w:tblW w:w="15524" w:type="dxa"/>
-        <w:tblInd w:w="-1805" w:type="dxa"/>
+        <w:tblW w:w="7977" w:type="dxa"/>
+        <w:tblInd w:w="-5" w:type="dxa"/>
         <w:tblLook w:val="04A0" w:firstRow="1" w:lastRow="0" w:firstColumn="1" w:lastColumn="0" w:noHBand="0" w:noVBand="1"/>
       </w:tblPr>
       <w:tblGrid>
-        <w:gridCol w:w="3927"/>
-        <w:gridCol w:w="3685"/>
-        <w:gridCol w:w="7912"/>
+        <w:gridCol w:w="4150"/>
+        <w:gridCol w:w="3827"/>
       </w:tblGrid>
       <w:tr>
         <w:tc>
           <w:tcPr>
-            <w:tcW w:w="3927" w:type="dxa"/>
+            <w:tcW w:w="4150" w:type="dxa"/>
           </w:tcPr>
           <w:p>
             <w:r>
               <w:rPr>
                 <w:rFonts w:hint="eastAsia"/>
               </w:rPr>
-              <w:t>进行了imputation</w:t>
+              <w:t>SMURF：</w:t>
             </w:r>
           </w:p>
         </w:tc>
         <w:tc>
           <w:tcPr>
-            <w:tcW w:w="3685" w:type="dxa"/>
+            <w:tcW w:w="3827" w:type="dxa"/>
           </w:tcPr>
           <w:p>
+            <w:pPr>
+              <w:tabs>
+                <w:tab w:val="left" w:pos="2304"/>
+              </w:tabs>
+            </w:pPr>
             <w:r>
               <w:rPr>
                 <w:rFonts w:hint="eastAsia"/>
               </w:rPr>
-              <w:t>未进行：</w:t>
+              <w:t>original：</w:t>
             </w:r>
-          </w:p>
-        </w:tc>
-        <w:tc>
-          <w:tcPr>
-            <w:tcW w:w="7912" w:type="dxa"/>
-          </w:tcPr>
-          <w:p>
-            <w:pPr>
-              <w:rPr>
-                <w:rFonts w:hint="eastAsia"/>
-              </w:rPr>
-            </w:pPr>
           </w:p>
         </w:tc>
       </w:tr>
       <w:tr>
         <w:tc>
           <w:tcPr>
-            <w:tcW w:w="3927" w:type="dxa"/>
+            <w:tcW w:w="4150" w:type="dxa"/>
           </w:tcPr>
           <w:p>
-            <w:pPr>
+            <w:r>
               <w:rPr>
-                <w:rFonts w:hint="eastAsia"/>
+                <w:noProof/>
               </w:rPr>
-            </w:pPr>
-            <w:r>
               <w:drawing>
-                <wp:inline distT="0" distB="0" distL="0" distR="0" wp14:anchorId="6BDEEE33" wp14:editId="38435996">
-                  <wp:extent cx="2231021" cy="1557633"/>
-                  <wp:effectExtent l="0" t="0" r="4445" b="5080"/>
-                  <wp:docPr id="7" name="图片 7"/>
+                <wp:inline distT="0" distB="0" distL="0" distR="0" wp14:anchorId="7DADF768" wp14:editId="35E9CCB2">
+                  <wp:extent cx="2447143" cy="1708522"/>
+                  <wp:effectExtent l="0" t="0" r="4445" b="6350"/>
+                  <wp:docPr id="12" name="图片 12"/>
                   <wp:cNvGraphicFramePr>
                     <a:graphicFrameLocks xmlns:a="http://schemas.openxmlformats.org/drawingml/2006/main" noChangeAspect="1"/>
                   </wp:cNvGraphicFramePr>
@@ -363,7 +347,7 @@
                         <pic:spPr>
                           <a:xfrm>
                             <a:off x="0" y="0"/>
-                            <a:ext cx="2283515" cy="1594282"/>
+                            <a:ext cx="2490672" cy="1738913"/>
                           </a:xfrm>
                           <a:prstGeom prst="rect">
                             <a:avLst/>
@@ -379,15 +363,13 @@
         </w:tc>
         <w:tc>
           <w:tcPr>
-            <w:tcW w:w="3685" w:type="dxa"/>
+            <w:tcW w:w="3827" w:type="dxa"/>
           </w:tcPr>
           <w:p>
-            <w:pPr>
+            <w:r>
               <w:rPr>
-                <w:rFonts w:hint="eastAsia"/>
+                <w:noProof/>
               </w:rPr>
-            </w:pPr>
-            <w:r>
               <w:drawing>
                 <wp:inline distT="0" distB="0" distL="0" distR="0" wp14:anchorId="26E6DFB0" wp14:editId="19EF55D0">
                   <wp:extent cx="2133565" cy="1493958"/>
@@ -426,17 +408,22 @@
             </w:r>
           </w:p>
         </w:tc>
+      </w:tr>
+      <w:tr>
         <w:tc>
           <w:tcPr>
-            <w:tcW w:w="7912" w:type="dxa"/>
+            <w:tcW w:w="4150" w:type="dxa"/>
           </w:tcPr>
           <w:p>
             <w:r>
+              <w:rPr>
+                <w:noProof/>
+              </w:rPr>
               <w:drawing>
-                <wp:inline distT="0" distB="0" distL="0" distR="0" wp14:anchorId="34817D9D" wp14:editId="699381A6">
-                  <wp:extent cx="2747645" cy="1398633"/>
+                <wp:inline distT="0" distB="0" distL="0" distR="0" wp14:anchorId="0E6FE0EF" wp14:editId="43042540">
+                  <wp:extent cx="2112987" cy="2591851"/>
                   <wp:effectExtent l="0" t="0" r="0" b="0"/>
-                  <wp:docPr id="10" name="图片 10"/>
+                  <wp:docPr id="13" name="图片 13"/>
                   <wp:cNvGraphicFramePr>
                     <a:graphicFrameLocks xmlns:a="http://schemas.openxmlformats.org/drawingml/2006/main" noChangeAspect="1"/>
                   </wp:cNvGraphicFramePr>
@@ -456,53 +443,7 @@
                         <pic:spPr>
                           <a:xfrm>
                             <a:off x="0" y="0"/>
-                            <a:ext cx="2805513" cy="1428090"/>
-                          </a:xfrm>
-                          <a:prstGeom prst="rect">
-                            <a:avLst/>
-                          </a:prstGeom>
-                        </pic:spPr>
-                      </pic:pic>
-                    </a:graphicData>
-                  </a:graphic>
-                </wp:inline>
-              </w:drawing>
-            </w:r>
-          </w:p>
-        </w:tc>
-      </w:tr>
-      <w:tr>
-        <w:tc>
-          <w:tcPr>
-            <w:tcW w:w="3927" w:type="dxa"/>
-          </w:tcPr>
-          <w:p>
-            <w:r>
-              <w:drawing>
-                <wp:inline distT="0" distB="0" distL="0" distR="0" wp14:anchorId="742B0D0D" wp14:editId="7EFFC86D">
-                  <wp:extent cx="2248134" cy="2692751"/>
-                  <wp:effectExtent l="0" t="0" r="0" b="0"/>
-                  <wp:docPr id="4" name="图片 4"/>
-                  <wp:cNvGraphicFramePr>
-                    <a:graphicFrameLocks xmlns:a="http://schemas.openxmlformats.org/drawingml/2006/main" noChangeAspect="1"/>
-                  </wp:cNvGraphicFramePr>
-                  <a:graphic xmlns:a="http://schemas.openxmlformats.org/drawingml/2006/main">
-                    <a:graphicData uri="http://schemas.openxmlformats.org/drawingml/2006/picture">
-                      <pic:pic xmlns:pic="http://schemas.openxmlformats.org/drawingml/2006/picture">
-                        <pic:nvPicPr>
-                          <pic:cNvPr id="1" name=""/>
-                          <pic:cNvPicPr/>
-                        </pic:nvPicPr>
-                        <pic:blipFill>
-                          <a:blip r:embed="rId11"/>
-                          <a:stretch>
-                            <a:fillRect/>
-                          </a:stretch>
-                        </pic:blipFill>
-                        <pic:spPr>
-                          <a:xfrm>
-                            <a:off x="0" y="0"/>
-                            <a:ext cx="2277001" cy="2727328"/>
+                            <a:ext cx="2148407" cy="2635298"/>
                           </a:xfrm>
                           <a:prstGeom prst="rect">
                             <a:avLst/>
@@ -518,10 +459,13 @@
         </w:tc>
         <w:tc>
           <w:tcPr>
-            <w:tcW w:w="3685" w:type="dxa"/>
+            <w:tcW w:w="3827" w:type="dxa"/>
           </w:tcPr>
           <w:p>
             <w:r>
+              <w:rPr>
+                <w:noProof/>
+              </w:rPr>
               <w:drawing>
                 <wp:inline distT="0" distB="0" distL="0" distR="0" wp14:anchorId="79435C94" wp14:editId="1F060318">
                   <wp:extent cx="2098849" cy="2642301"/>
@@ -538,7 +482,7 @@
                           <pic:cNvPicPr/>
                         </pic:nvPicPr>
                         <pic:blipFill>
-                          <a:blip r:embed="rId12"/>
+                          <a:blip r:embed="rId11"/>
                           <a:stretch>
                             <a:fillRect/>
                           </a:stretch>
@@ -560,14 +504,184 @@
             </w:r>
           </w:p>
         </w:tc>
+      </w:tr>
+    </w:tbl>
+    <w:tbl>
+      <w:tblPr>
+        <w:tblStyle w:val="a3"/>
+        <w:tblpPr w:leftFromText="180" w:rightFromText="180" w:vertAnchor="text" w:horzAnchor="page" w:tblpX="1049" w:tblpY="-2773"/>
+        <w:tblW w:w="8784" w:type="dxa"/>
+        <w:tblLook w:val="04A0" w:firstRow="1" w:lastRow="0" w:firstColumn="1" w:lastColumn="0" w:noHBand="0" w:noVBand="1"/>
+      </w:tblPr>
+      <w:tblGrid>
+        <w:gridCol w:w="4366"/>
+        <w:gridCol w:w="4418"/>
+      </w:tblGrid>
+      <w:tr>
         <w:tc>
           <w:tcPr>
-            <w:tcW w:w="7912" w:type="dxa"/>
+            <w:tcW w:w="4366" w:type="dxa"/>
           </w:tcPr>
           <w:p>
+            <w:pPr>
+              <w:rPr>
+                <w:rFonts w:hint="eastAsia"/>
+              </w:rPr>
+            </w:pPr>
+            <w:r>
+              <w:rPr>
+                <w:rFonts w:hint="eastAsia"/>
+              </w:rPr>
+              <w:lastRenderedPageBreak/>
+              <w:t>V</w:t>
+            </w:r>
+            <w:r>
+              <w:t>eloAE ( ScVelo )</w:t>
+            </w:r>
+          </w:p>
+        </w:tc>
+        <w:tc>
+          <w:tcPr>
+            <w:tcW w:w="4418" w:type="dxa"/>
+          </w:tcPr>
+          <w:p>
+            <w:pPr>
+              <w:rPr>
+                <w:rFonts w:hint="eastAsia"/>
+              </w:rPr>
+            </w:pPr>
+            <w:r>
+              <w:rPr>
+                <w:rFonts w:hint="eastAsia"/>
+              </w:rPr>
+              <w:t>M</w:t>
+            </w:r>
+            <w:r>
+              <w:t>agic</w:t>
+            </w:r>
+          </w:p>
+        </w:tc>
+      </w:tr>
+      <w:tr>
+        <w:tc>
+          <w:tcPr>
+            <w:tcW w:w="4366" w:type="dxa"/>
+          </w:tcPr>
+          <w:p>
+            <w:pPr>
+              <w:rPr>
+                <w:rFonts w:hint="eastAsia"/>
+              </w:rPr>
+            </w:pPr>
+            <w:r>
+              <w:rPr>
+                <w:noProof/>
+              </w:rPr>
+              <w:drawing>
+                <wp:inline distT="0" distB="0" distL="0" distR="0" wp14:anchorId="31A93F2C" wp14:editId="44E95BB8">
+                  <wp:extent cx="2635433" cy="1341514"/>
+                  <wp:effectExtent l="0" t="0" r="0" b="0"/>
+                  <wp:docPr id="10" name="图片 10"/>
+                  <wp:cNvGraphicFramePr>
+                    <a:graphicFrameLocks xmlns:a="http://schemas.openxmlformats.org/drawingml/2006/main" noChangeAspect="1"/>
+                  </wp:cNvGraphicFramePr>
+                  <a:graphic xmlns:a="http://schemas.openxmlformats.org/drawingml/2006/main">
+                    <a:graphicData uri="http://schemas.openxmlformats.org/drawingml/2006/picture">
+                      <pic:pic xmlns:pic="http://schemas.openxmlformats.org/drawingml/2006/picture">
+                        <pic:nvPicPr>
+                          <pic:cNvPr id="1" name=""/>
+                          <pic:cNvPicPr/>
+                        </pic:nvPicPr>
+                        <pic:blipFill>
+                          <a:blip r:embed="rId12"/>
+                          <a:stretch>
+                            <a:fillRect/>
+                          </a:stretch>
+                        </pic:blipFill>
+                        <pic:spPr>
+                          <a:xfrm>
+                            <a:off x="0" y="0"/>
+                            <a:ext cx="2749605" cy="1399631"/>
+                          </a:xfrm>
+                          <a:prstGeom prst="rect">
+                            <a:avLst/>
+                          </a:prstGeom>
+                        </pic:spPr>
+                      </pic:pic>
+                    </a:graphicData>
+                  </a:graphic>
+                </wp:inline>
+              </w:drawing>
+            </w:r>
+          </w:p>
+        </w:tc>
+        <w:tc>
+          <w:tcPr>
+            <w:tcW w:w="4418" w:type="dxa"/>
+          </w:tcPr>
+          <w:p>
+            <w:pPr>
+              <w:rPr>
+                <w:rFonts w:hint="eastAsia"/>
+              </w:rPr>
+            </w:pPr>
             <w:r>
               <w:drawing>
-                <wp:inline distT="0" distB="0" distL="0" distR="0" wp14:anchorId="1FA1A9D1" wp14:editId="0DC3B86D">
+                <wp:inline distT="0" distB="0" distL="0" distR="0" wp14:anchorId="4770686D" wp14:editId="55957C33">
+                  <wp:extent cx="2664580" cy="1860331"/>
+                  <wp:effectExtent l="0" t="0" r="2540" b="0"/>
+                  <wp:docPr id="8" name="图片 8"/>
+                  <wp:cNvGraphicFramePr>
+                    <a:graphicFrameLocks xmlns:a="http://schemas.openxmlformats.org/drawingml/2006/main" noChangeAspect="1"/>
+                  </wp:cNvGraphicFramePr>
+                  <a:graphic xmlns:a="http://schemas.openxmlformats.org/drawingml/2006/main">
+                    <a:graphicData uri="http://schemas.openxmlformats.org/drawingml/2006/picture">
+                      <pic:pic xmlns:pic="http://schemas.openxmlformats.org/drawingml/2006/picture">
+                        <pic:nvPicPr>
+                          <pic:cNvPr id="1" name=""/>
+                          <pic:cNvPicPr/>
+                        </pic:nvPicPr>
+                        <pic:blipFill>
+                          <a:blip r:embed="rId13"/>
+                          <a:stretch>
+                            <a:fillRect/>
+                          </a:stretch>
+                        </pic:blipFill>
+                        <pic:spPr>
+                          <a:xfrm>
+                            <a:off x="0" y="0"/>
+                            <a:ext cx="2705983" cy="1889237"/>
+                          </a:xfrm>
+                          <a:prstGeom prst="rect">
+                            <a:avLst/>
+                          </a:prstGeom>
+                        </pic:spPr>
+                      </pic:pic>
+                    </a:graphicData>
+                  </a:graphic>
+                </wp:inline>
+              </w:drawing>
+            </w:r>
+          </w:p>
+        </w:tc>
+      </w:tr>
+      <w:tr>
+        <w:tc>
+          <w:tcPr>
+            <w:tcW w:w="4366" w:type="dxa"/>
+          </w:tcPr>
+          <w:p>
+            <w:pPr>
+              <w:rPr>
+                <w:noProof/>
+              </w:rPr>
+            </w:pPr>
+            <w:r>
+              <w:rPr>
+                <w:noProof/>
+              </w:rPr>
+              <w:drawing>
+                <wp:inline distT="0" distB="0" distL="0" distR="0" wp14:anchorId="76568E5F" wp14:editId="71A0D9E8">
                   <wp:extent cx="2526990" cy="1607382"/>
                   <wp:effectExtent l="0" t="0" r="635" b="0"/>
                   <wp:docPr id="9" name="图片 9"/>
@@ -582,7 +696,7 @@
                           <pic:cNvPicPr/>
                         </pic:nvPicPr>
                         <pic:blipFill>
-                          <a:blip r:embed="rId13"/>
+                          <a:blip r:embed="rId14"/>
                           <a:stretch>
                             <a:fillRect/>
                           </a:stretch>
@@ -604,40 +718,122 @@
             </w:r>
           </w:p>
         </w:tc>
+        <w:tc>
+          <w:tcPr>
+            <w:tcW w:w="4418" w:type="dxa"/>
+          </w:tcPr>
+          <w:p>
+            <w:pPr>
+              <w:rPr>
+                <w:rFonts w:hint="eastAsia"/>
+              </w:rPr>
+            </w:pPr>
+            <w:r>
+              <w:drawing>
+                <wp:inline distT="0" distB="0" distL="0" distR="0" wp14:anchorId="42D47BD0" wp14:editId="7B5776B7">
+                  <wp:extent cx="1850714" cy="2276541"/>
+                  <wp:effectExtent l="0" t="0" r="3810" b="0"/>
+                  <wp:docPr id="11" name="图片 11"/>
+                  <wp:cNvGraphicFramePr>
+                    <a:graphicFrameLocks xmlns:a="http://schemas.openxmlformats.org/drawingml/2006/main" noChangeAspect="1"/>
+                  </wp:cNvGraphicFramePr>
+                  <a:graphic xmlns:a="http://schemas.openxmlformats.org/drawingml/2006/main">
+                    <a:graphicData uri="http://schemas.openxmlformats.org/drawingml/2006/picture">
+                      <pic:pic xmlns:pic="http://schemas.openxmlformats.org/drawingml/2006/picture">
+                        <pic:nvPicPr>
+                          <pic:cNvPr id="1" name=""/>
+                          <pic:cNvPicPr/>
+                        </pic:nvPicPr>
+                        <pic:blipFill>
+                          <a:blip r:embed="rId15"/>
+                          <a:stretch>
+                            <a:fillRect/>
+                          </a:stretch>
+                        </pic:blipFill>
+                        <pic:spPr>
+                          <a:xfrm>
+                            <a:off x="0" y="0"/>
+                            <a:ext cx="1887641" cy="2321965"/>
+                          </a:xfrm>
+                          <a:prstGeom prst="rect">
+                            <a:avLst/>
+                          </a:prstGeom>
+                        </pic:spPr>
+                      </pic:pic>
+                    </a:graphicData>
+                  </a:graphic>
+                </wp:inline>
+              </w:drawing>
+            </w:r>
+          </w:p>
+        </w:tc>
       </w:tr>
     </w:tbl>
+    <w:p>
+      <w:pPr>
+        <w:rPr>
+          <w:rFonts w:hint="eastAsia"/>
+        </w:rPr>
+      </w:pPr>
+    </w:p>
+    <w:p>
+      <w:r>
+        <w:rPr>
+          <w:rFonts w:hint="eastAsia"/>
+        </w:rPr>
+        <w:t>总的说来。</w:t>
+      </w:r>
+    </w:p>
+    <w:p>
+      <w:r>
+        <w:rPr>
+          <w:rFonts w:hint="eastAsia"/>
+        </w:rPr>
+        <w:t>在</w:t>
+      </w:r>
+      <w:r>
+        <w:t>Cross-Boundary Transition, Velocity Coherence, Direction Conrrectness</w:t>
+      </w:r>
+      <w:r>
+        <w:rPr>
+          <w:rFonts w:hint="eastAsia"/>
+        </w:rPr>
+        <w:t>方面</w:t>
+      </w:r>
+    </w:p>
+    <w:p>
+      <w:r>
+        <w:rPr>
+          <w:rFonts w:hint="eastAsia"/>
+        </w:rPr>
+        <w:t>进行imputation后score与total</w:t>
+      </w:r>
+      <w:r>
+        <w:t xml:space="preserve"> </w:t>
+      </w:r>
+      <w:r>
+        <w:rPr>
+          <w:rFonts w:hint="eastAsia"/>
+        </w:rPr>
+        <w:t>mean显著提高。</w:t>
+      </w:r>
+    </w:p>
     <w:p/>
     <w:p>
       <w:r>
         <w:rPr>
           <w:rFonts w:hint="eastAsia"/>
         </w:rPr>
-        <w:t>总的说来。</w:t>
-      </w:r>
-    </w:p>
-    <w:p>
-      <w:r>
-        <w:rPr>
-          <w:rFonts w:hint="eastAsia"/>
-        </w:rPr>
-        <w:t>在</w:t>
-      </w:r>
-      <w:r>
-        <w:t>Cross-Boundary Transition, Velocity Coherence, Direction Conrrectness</w:t>
-      </w:r>
-      <w:r>
-        <w:rPr>
-          <w:rFonts w:hint="eastAsia"/>
-        </w:rPr>
-        <w:t>方面</w:t>
-      </w:r>
-    </w:p>
-    <w:p>
-      <w:r>
-        <w:rPr>
-          <w:rFonts w:hint="eastAsia"/>
-        </w:rPr>
-        <w:t>进行imputation后score与total</w:t>
+        <w:t>但对于In</w:t>
+      </w:r>
+      <w:r>
+        <w:t>-</w:t>
+      </w:r>
+      <w:r>
+        <w:rPr>
+          <w:rFonts w:hint="eastAsia"/>
+        </w:rPr>
+        <w:t>cluster</w:t>
       </w:r>
       <w:r>
         <w:t xml:space="preserve"> </w:t>
@@ -646,16 +842,21 @@
         <w:rPr>
           <w:rFonts w:hint="eastAsia"/>
         </w:rPr>
-        <w:t>mean显著提高。</w:t>
-      </w:r>
-    </w:p>
-    <w:p/>
-    <w:p>
-      <w:r>
-        <w:rPr>
-          <w:rFonts w:hint="eastAsia"/>
-        </w:rPr>
-        <w:t>但对于In</w:t>
+        <w:t>Coherence，提高较不明显</w:t>
+      </w:r>
+    </w:p>
+    <w:p>
+      <w:r>
+        <w:rPr>
+          <w:rFonts w:hint="eastAsia"/>
+        </w:rPr>
+        <w:t>对于</w:t>
+      </w:r>
+      <w:r>
+        <w:rPr>
+          <w:rFonts w:hint="eastAsia"/>
+        </w:rPr>
+        <w:t>In</w:t>
       </w:r>
       <w:r>
         <w:t>-</w:t>
@@ -673,45 +874,7 @@
         <w:rPr>
           <w:rFonts w:hint="eastAsia"/>
         </w:rPr>
-        <w:t>Coherence，提高较不明显</w:t>
-      </w:r>
-    </w:p>
-    <w:p>
-      <w:r>
-        <w:rPr>
-          <w:rFonts w:hint="eastAsia"/>
-        </w:rPr>
-        <w:t>对于</w:t>
-      </w:r>
-      <w:r>
-        <w:rPr>
-          <w:rFonts w:hint="eastAsia"/>
-        </w:rPr>
-        <w:t>In</w:t>
-      </w:r>
-      <w:r>
-        <w:t>-</w:t>
-      </w:r>
-      <w:r>
-        <w:rPr>
-          <w:rFonts w:hint="eastAsia"/>
-        </w:rPr>
-        <w:t>cluster</w:t>
-      </w:r>
-      <w:r>
-        <w:t xml:space="preserve"> </w:t>
-      </w:r>
-      <w:r>
-        <w:rPr>
-          <w:rFonts w:hint="eastAsia"/>
-        </w:rPr>
-        <w:t>Co</w:t>
-      </w:r>
-      <w:r>
-        <w:rPr>
-          <w:rFonts w:hint="eastAsia"/>
-        </w:rPr>
-        <w:t>nfidence，有所降低</w:t>
+        <w:t>Confidence，有所降低</w:t>
       </w:r>
     </w:p>
     <w:p>

</xml_diff>

<commit_message>
7.29 count imputation updated
</commit_message>
<xml_diff>
--- a/Imputation.docx
+++ b/Imputation.docx
@@ -268,22 +268,36 @@
         <w:t>结果：</w:t>
       </w:r>
     </w:p>
-    <w:p/>
+    <w:p>
+      <w:r>
+        <w:rPr>
+          <w:rFonts w:hint="eastAsia"/>
+        </w:rPr>
+        <w:t>对于spliced与unspliced进行imputation：</w:t>
+      </w:r>
+    </w:p>
+    <w:p>
+      <w:pPr>
+        <w:rPr>
+          <w:rFonts w:hint="eastAsia"/>
+        </w:rPr>
+      </w:pPr>
+    </w:p>
     <w:tbl>
       <w:tblPr>
         <w:tblStyle w:val="a3"/>
-        <w:tblW w:w="7977" w:type="dxa"/>
+        <w:tblW w:w="8931" w:type="dxa"/>
         <w:tblInd w:w="-5" w:type="dxa"/>
         <w:tblLook w:val="04A0" w:firstRow="1" w:lastRow="0" w:firstColumn="1" w:lastColumn="0" w:noHBand="0" w:noVBand="1"/>
       </w:tblPr>
       <w:tblGrid>
-        <w:gridCol w:w="4150"/>
-        <w:gridCol w:w="3827"/>
+        <w:gridCol w:w="4483"/>
+        <w:gridCol w:w="4448"/>
       </w:tblGrid>
       <w:tr>
         <w:tc>
           <w:tcPr>
-            <w:tcW w:w="4150" w:type="dxa"/>
+            <w:tcW w:w="4483" w:type="dxa"/>
           </w:tcPr>
           <w:p>
             <w:r>
@@ -296,7 +310,7 @@
         </w:tc>
         <w:tc>
           <w:tcPr>
-            <w:tcW w:w="3827" w:type="dxa"/>
+            <w:tcW w:w="4448" w:type="dxa"/>
           </w:tcPr>
           <w:p>
             <w:pPr>
@@ -305,10 +319,13 @@
               </w:tabs>
             </w:pPr>
             <w:r>
+              <w:t>Magic</w:t>
+            </w:r>
+            <w:r>
               <w:rPr>
                 <w:rFonts w:hint="eastAsia"/>
               </w:rPr>
-              <w:t>original：</w:t>
+              <w:t>：</w:t>
             </w:r>
           </w:p>
         </w:tc>
@@ -316,7 +333,7 @@
       <w:tr>
         <w:tc>
           <w:tcPr>
-            <w:tcW w:w="4150" w:type="dxa"/>
+            <w:tcW w:w="4483" w:type="dxa"/>
           </w:tcPr>
           <w:p>
             <w:r>
@@ -324,9 +341,9 @@
                 <w:noProof/>
               </w:rPr>
               <w:drawing>
-                <wp:inline distT="0" distB="0" distL="0" distR="0" wp14:anchorId="7DADF768" wp14:editId="35E9CCB2">
-                  <wp:extent cx="2447143" cy="1708522"/>
-                  <wp:effectExtent l="0" t="0" r="4445" b="6350"/>
+                <wp:inline distT="0" distB="0" distL="0" distR="0" wp14:anchorId="7DADF768" wp14:editId="65EB44E4">
+                  <wp:extent cx="2709744" cy="1891862"/>
+                  <wp:effectExtent l="0" t="0" r="0" b="635"/>
                   <wp:docPr id="12" name="图片 12"/>
                   <wp:cNvGraphicFramePr>
                     <a:graphicFrameLocks xmlns:a="http://schemas.openxmlformats.org/drawingml/2006/main" noChangeAspect="1"/>
@@ -347,7 +364,7 @@
                         <pic:spPr>
                           <a:xfrm>
                             <a:off x="0" y="0"/>
-                            <a:ext cx="2490672" cy="1738913"/>
+                            <a:ext cx="2777958" cy="1939487"/>
                           </a:xfrm>
                           <a:prstGeom prst="rect">
                             <a:avLst/>
@@ -363,18 +380,20 @@
         </w:tc>
         <w:tc>
           <w:tcPr>
-            <w:tcW w:w="3827" w:type="dxa"/>
+            <w:tcW w:w="4448" w:type="dxa"/>
           </w:tcPr>
           <w:p>
-            <w:r>
-              <w:rPr>
-                <w:noProof/>
-              </w:rPr>
+            <w:pPr>
+              <w:rPr>
+                <w:rFonts w:hint="eastAsia"/>
+              </w:rPr>
+            </w:pPr>
+            <w:r>
               <w:drawing>
-                <wp:inline distT="0" distB="0" distL="0" distR="0" wp14:anchorId="26E6DFB0" wp14:editId="19EF55D0">
-                  <wp:extent cx="2133565" cy="1493958"/>
-                  <wp:effectExtent l="0" t="0" r="635" b="5080"/>
-                  <wp:docPr id="6" name="图片 6"/>
+                <wp:inline distT="0" distB="0" distL="0" distR="0" wp14:anchorId="18FC4387" wp14:editId="20B75781">
+                  <wp:extent cx="2664580" cy="1860331"/>
+                  <wp:effectExtent l="0" t="0" r="2540" b="0"/>
+                  <wp:docPr id="14" name="图片 14"/>
                   <wp:cNvGraphicFramePr>
                     <a:graphicFrameLocks xmlns:a="http://schemas.openxmlformats.org/drawingml/2006/main" noChangeAspect="1"/>
                   </wp:cNvGraphicFramePr>
@@ -394,7 +413,7 @@
                         <pic:spPr>
                           <a:xfrm>
                             <a:off x="0" y="0"/>
-                            <a:ext cx="2199610" cy="1540204"/>
+                            <a:ext cx="2705983" cy="1889237"/>
                           </a:xfrm>
                           <a:prstGeom prst="rect">
                             <a:avLst/>
@@ -412,7 +431,7 @@
       <w:tr>
         <w:tc>
           <w:tcPr>
-            <w:tcW w:w="4150" w:type="dxa"/>
+            <w:tcW w:w="4483" w:type="dxa"/>
           </w:tcPr>
           <w:p>
             <w:r>
@@ -459,18 +478,20 @@
         </w:tc>
         <w:tc>
           <w:tcPr>
-            <w:tcW w:w="3827" w:type="dxa"/>
+            <w:tcW w:w="4448" w:type="dxa"/>
           </w:tcPr>
           <w:p>
-            <w:r>
-              <w:rPr>
-                <w:noProof/>
-              </w:rPr>
+            <w:pPr>
+              <w:rPr>
+                <w:rFonts w:hint="eastAsia"/>
+              </w:rPr>
+            </w:pPr>
+            <w:r>
               <w:drawing>
-                <wp:inline distT="0" distB="0" distL="0" distR="0" wp14:anchorId="79435C94" wp14:editId="1F060318">
-                  <wp:extent cx="2098849" cy="2642301"/>
-                  <wp:effectExtent l="0" t="0" r="0" b="0"/>
-                  <wp:docPr id="5" name="图片 5"/>
+                <wp:inline distT="0" distB="0" distL="0" distR="0" wp14:anchorId="59E39401" wp14:editId="0AB1C6D4">
+                  <wp:extent cx="1850714" cy="2276541"/>
+                  <wp:effectExtent l="0" t="0" r="3810" b="0"/>
+                  <wp:docPr id="11" name="图片 11"/>
                   <wp:cNvGraphicFramePr>
                     <a:graphicFrameLocks xmlns:a="http://schemas.openxmlformats.org/drawingml/2006/main" noChangeAspect="1"/>
                   </wp:cNvGraphicFramePr>
@@ -490,7 +511,7 @@
                         <pic:spPr>
                           <a:xfrm>
                             <a:off x="0" y="0"/>
-                            <a:ext cx="2124734" cy="2674889"/>
+                            <a:ext cx="1887641" cy="2321965"/>
                           </a:xfrm>
                           <a:prstGeom prst="rect">
                             <a:avLst/>
@@ -509,18 +530,18 @@
     <w:tbl>
       <w:tblPr>
         <w:tblStyle w:val="a3"/>
-        <w:tblpPr w:leftFromText="180" w:rightFromText="180" w:vertAnchor="text" w:horzAnchor="page" w:tblpX="1049" w:tblpY="-2773"/>
-        <w:tblW w:w="8784" w:type="dxa"/>
+        <w:tblpPr w:leftFromText="180" w:rightFromText="180" w:vertAnchor="text" w:horzAnchor="page" w:tblpX="1895" w:tblpY="-2773"/>
+        <w:tblW w:w="9209" w:type="dxa"/>
         <w:tblLook w:val="04A0" w:firstRow="1" w:lastRow="0" w:firstColumn="1" w:lastColumn="0" w:noHBand="0" w:noVBand="1"/>
       </w:tblPr>
       <w:tblGrid>
-        <w:gridCol w:w="4366"/>
-        <w:gridCol w:w="4418"/>
+        <w:gridCol w:w="4531"/>
+        <w:gridCol w:w="4678"/>
       </w:tblGrid>
       <w:tr>
         <w:tc>
           <w:tcPr>
-            <w:tcW w:w="4366" w:type="dxa"/>
+            <w:tcW w:w="4531" w:type="dxa"/>
           </w:tcPr>
           <w:p>
             <w:pPr>
@@ -542,7 +563,7 @@
         </w:tc>
         <w:tc>
           <w:tcPr>
-            <w:tcW w:w="4418" w:type="dxa"/>
+            <w:tcW w:w="4678" w:type="dxa"/>
           </w:tcPr>
           <w:p>
             <w:pPr>
@@ -551,13 +572,7 @@
               </w:rPr>
             </w:pPr>
             <w:r>
-              <w:rPr>
-                <w:rFonts w:hint="eastAsia"/>
-              </w:rPr>
-              <w:t>M</w:t>
-            </w:r>
-            <w:r>
-              <w:t>agic</w:t>
+              <w:t>Original</w:t>
             </w:r>
           </w:p>
         </w:tc>
@@ -565,7 +580,7 @@
       <w:tr>
         <w:tc>
           <w:tcPr>
-            <w:tcW w:w="4366" w:type="dxa"/>
+            <w:tcW w:w="4531" w:type="dxa"/>
           </w:tcPr>
           <w:p>
             <w:pPr>
@@ -617,7 +632,7 @@
         </w:tc>
         <w:tc>
           <w:tcPr>
-            <w:tcW w:w="4418" w:type="dxa"/>
+            <w:tcW w:w="4678" w:type="dxa"/>
           </w:tcPr>
           <w:p>
             <w:pPr>
@@ -626,11 +641,14 @@
               </w:rPr>
             </w:pPr>
             <w:r>
+              <w:rPr>
+                <w:noProof/>
+              </w:rPr>
               <w:drawing>
-                <wp:inline distT="0" distB="0" distL="0" distR="0" wp14:anchorId="4770686D" wp14:editId="55957C33">
-                  <wp:extent cx="2664580" cy="1860331"/>
-                  <wp:effectExtent l="0" t="0" r="2540" b="0"/>
-                  <wp:docPr id="8" name="图片 8"/>
+                <wp:inline distT="0" distB="0" distL="0" distR="0" wp14:anchorId="414A248C" wp14:editId="5468F0B7">
+                  <wp:extent cx="2133565" cy="1493958"/>
+                  <wp:effectExtent l="0" t="0" r="635" b="5080"/>
+                  <wp:docPr id="6" name="图片 6"/>
                   <wp:cNvGraphicFramePr>
                     <a:graphicFrameLocks xmlns:a="http://schemas.openxmlformats.org/drawingml/2006/main" noChangeAspect="1"/>
                   </wp:cNvGraphicFramePr>
@@ -650,7 +668,7 @@
                         <pic:spPr>
                           <a:xfrm>
                             <a:off x="0" y="0"/>
-                            <a:ext cx="2705983" cy="1889237"/>
+                            <a:ext cx="2199610" cy="1540204"/>
                           </a:xfrm>
                           <a:prstGeom prst="rect">
                             <a:avLst/>
@@ -668,7 +686,7 @@
       <w:tr>
         <w:tc>
           <w:tcPr>
-            <w:tcW w:w="4366" w:type="dxa"/>
+            <w:tcW w:w="4531" w:type="dxa"/>
           </w:tcPr>
           <w:p>
             <w:pPr>
@@ -720,7 +738,7 @@
         </w:tc>
         <w:tc>
           <w:tcPr>
-            <w:tcW w:w="4418" w:type="dxa"/>
+            <w:tcW w:w="4678" w:type="dxa"/>
           </w:tcPr>
           <w:p>
             <w:pPr>
@@ -729,11 +747,14 @@
               </w:rPr>
             </w:pPr>
             <w:r>
+              <w:rPr>
+                <w:noProof/>
+              </w:rPr>
               <w:drawing>
-                <wp:inline distT="0" distB="0" distL="0" distR="0" wp14:anchorId="42D47BD0" wp14:editId="7B5776B7">
-                  <wp:extent cx="1850714" cy="2276541"/>
-                  <wp:effectExtent l="0" t="0" r="3810" b="0"/>
-                  <wp:docPr id="11" name="图片 11"/>
+                <wp:inline distT="0" distB="0" distL="0" distR="0" wp14:anchorId="4A82462F" wp14:editId="52AF4E44">
+                  <wp:extent cx="1526102" cy="1921254"/>
+                  <wp:effectExtent l="0" t="0" r="0" b="0"/>
+                  <wp:docPr id="5" name="图片 5"/>
                   <wp:cNvGraphicFramePr>
                     <a:graphicFrameLocks xmlns:a="http://schemas.openxmlformats.org/drawingml/2006/main" noChangeAspect="1"/>
                   </wp:cNvGraphicFramePr>
@@ -753,7 +774,7 @@
                         <pic:spPr>
                           <a:xfrm>
                             <a:off x="0" y="0"/>
-                            <a:ext cx="1887641" cy="2321965"/>
+                            <a:ext cx="1548814" cy="1949847"/>
                           </a:xfrm>
                           <a:prstGeom prst="rect">
                             <a:avLst/>
@@ -781,109 +802,270 @@
         <w:rPr>
           <w:rFonts w:hint="eastAsia"/>
         </w:rPr>
-        <w:t>总的说来。</w:t>
+        <w:t>对于count进行imputation：</w:t>
       </w:r>
     </w:p>
+    <w:tbl>
+      <w:tblPr>
+        <w:tblStyle w:val="a3"/>
+        <w:tblW w:w="9351" w:type="dxa"/>
+        <w:tblLook w:val="04A0" w:firstRow="1" w:lastRow="0" w:firstColumn="1" w:lastColumn="0" w:noHBand="0" w:noVBand="1"/>
+      </w:tblPr>
+      <w:tblGrid>
+        <w:gridCol w:w="4673"/>
+        <w:gridCol w:w="4678"/>
+      </w:tblGrid>
+      <w:tr>
+        <w:tc>
+          <w:tcPr>
+            <w:tcW w:w="4673" w:type="dxa"/>
+          </w:tcPr>
+          <w:p>
+            <w:pPr>
+              <w:rPr>
+                <w:rFonts w:hint="eastAsia"/>
+              </w:rPr>
+            </w:pPr>
+            <w:r>
+              <w:rPr>
+                <w:rFonts w:hint="eastAsia"/>
+              </w:rPr>
+              <w:t>S</w:t>
+            </w:r>
+            <w:r>
+              <w:t>MURF</w:t>
+            </w:r>
+          </w:p>
+        </w:tc>
+        <w:tc>
+          <w:tcPr>
+            <w:tcW w:w="4678" w:type="dxa"/>
+          </w:tcPr>
+          <w:p>
+            <w:pPr>
+              <w:rPr>
+                <w:rFonts w:hint="eastAsia"/>
+              </w:rPr>
+            </w:pPr>
+            <w:r>
+              <w:rPr>
+                <w:rFonts w:hint="eastAsia"/>
+              </w:rPr>
+              <w:t>M</w:t>
+            </w:r>
+            <w:r>
+              <w:t>AGIC</w:t>
+            </w:r>
+          </w:p>
+        </w:tc>
+      </w:tr>
+      <w:tr>
+        <w:tc>
+          <w:tcPr>
+            <w:tcW w:w="4673" w:type="dxa"/>
+          </w:tcPr>
+          <w:p>
+            <w:pPr>
+              <w:rPr>
+                <w:rFonts w:hint="eastAsia"/>
+              </w:rPr>
+            </w:pPr>
+            <w:r>
+              <w:drawing>
+                <wp:inline distT="0" distB="0" distL="0" distR="0" wp14:anchorId="40C6E63C" wp14:editId="78368763">
+                  <wp:extent cx="2617076" cy="1827163"/>
+                  <wp:effectExtent l="0" t="0" r="0" b="1905"/>
+                  <wp:docPr id="17" name="图片 17"/>
+                  <wp:cNvGraphicFramePr>
+                    <a:graphicFrameLocks xmlns:a="http://schemas.openxmlformats.org/drawingml/2006/main" noChangeAspect="1"/>
+                  </wp:cNvGraphicFramePr>
+                  <a:graphic xmlns:a="http://schemas.openxmlformats.org/drawingml/2006/main">
+                    <a:graphicData uri="http://schemas.openxmlformats.org/drawingml/2006/picture">
+                      <pic:pic xmlns:pic="http://schemas.openxmlformats.org/drawingml/2006/picture">
+                        <pic:nvPicPr>
+                          <pic:cNvPr id="1" name=""/>
+                          <pic:cNvPicPr/>
+                        </pic:nvPicPr>
+                        <pic:blipFill>
+                          <a:blip r:embed="rId16"/>
+                          <a:stretch>
+                            <a:fillRect/>
+                          </a:stretch>
+                        </pic:blipFill>
+                        <pic:spPr>
+                          <a:xfrm>
+                            <a:off x="0" y="0"/>
+                            <a:ext cx="2668856" cy="1863314"/>
+                          </a:xfrm>
+                          <a:prstGeom prst="rect">
+                            <a:avLst/>
+                          </a:prstGeom>
+                        </pic:spPr>
+                      </pic:pic>
+                    </a:graphicData>
+                  </a:graphic>
+                </wp:inline>
+              </w:drawing>
+            </w:r>
+          </w:p>
+        </w:tc>
+        <w:tc>
+          <w:tcPr>
+            <w:tcW w:w="4678" w:type="dxa"/>
+          </w:tcPr>
+          <w:p>
+            <w:pPr>
+              <w:rPr>
+                <w:rFonts w:hint="eastAsia"/>
+              </w:rPr>
+            </w:pPr>
+            <w:r>
+              <w:drawing>
+                <wp:inline distT="0" distB="0" distL="0" distR="0" wp14:anchorId="6E234F6B" wp14:editId="3773BD8C">
+                  <wp:extent cx="2615034" cy="1885556"/>
+                  <wp:effectExtent l="0" t="0" r="1270" b="0"/>
+                  <wp:docPr id="15" name="图片 15"/>
+                  <wp:cNvGraphicFramePr>
+                    <a:graphicFrameLocks xmlns:a="http://schemas.openxmlformats.org/drawingml/2006/main" noChangeAspect="1"/>
+                  </wp:cNvGraphicFramePr>
+                  <a:graphic xmlns:a="http://schemas.openxmlformats.org/drawingml/2006/main">
+                    <a:graphicData uri="http://schemas.openxmlformats.org/drawingml/2006/picture">
+                      <pic:pic xmlns:pic="http://schemas.openxmlformats.org/drawingml/2006/picture">
+                        <pic:nvPicPr>
+                          <pic:cNvPr id="1" name=""/>
+                          <pic:cNvPicPr/>
+                        </pic:nvPicPr>
+                        <pic:blipFill>
+                          <a:blip r:embed="rId17"/>
+                          <a:stretch>
+                            <a:fillRect/>
+                          </a:stretch>
+                        </pic:blipFill>
+                        <pic:spPr>
+                          <a:xfrm>
+                            <a:off x="0" y="0"/>
+                            <a:ext cx="2726015" cy="1965578"/>
+                          </a:xfrm>
+                          <a:prstGeom prst="rect">
+                            <a:avLst/>
+                          </a:prstGeom>
+                        </pic:spPr>
+                      </pic:pic>
+                    </a:graphicData>
+                  </a:graphic>
+                </wp:inline>
+              </w:drawing>
+            </w:r>
+          </w:p>
+        </w:tc>
+      </w:tr>
+      <w:tr>
+        <w:tc>
+          <w:tcPr>
+            <w:tcW w:w="4673" w:type="dxa"/>
+          </w:tcPr>
+          <w:p>
+            <w:pPr>
+              <w:rPr>
+                <w:rFonts w:hint="eastAsia"/>
+              </w:rPr>
+            </w:pPr>
+            <w:r>
+              <w:drawing>
+                <wp:inline distT="0" distB="0" distL="0" distR="0" wp14:anchorId="291DA401" wp14:editId="0FE78FEA">
+                  <wp:extent cx="2402665" cy="3027919"/>
+                  <wp:effectExtent l="0" t="0" r="0" b="0"/>
+                  <wp:docPr id="18" name="图片 18"/>
+                  <wp:cNvGraphicFramePr>
+                    <a:graphicFrameLocks xmlns:a="http://schemas.openxmlformats.org/drawingml/2006/main" noChangeAspect="1"/>
+                  </wp:cNvGraphicFramePr>
+                  <a:graphic xmlns:a="http://schemas.openxmlformats.org/drawingml/2006/main">
+                    <a:graphicData uri="http://schemas.openxmlformats.org/drawingml/2006/picture">
+                      <pic:pic xmlns:pic="http://schemas.openxmlformats.org/drawingml/2006/picture">
+                        <pic:nvPicPr>
+                          <pic:cNvPr id="1" name=""/>
+                          <pic:cNvPicPr/>
+                        </pic:nvPicPr>
+                        <pic:blipFill>
+                          <a:blip r:embed="rId18"/>
+                          <a:stretch>
+                            <a:fillRect/>
+                          </a:stretch>
+                        </pic:blipFill>
+                        <pic:spPr>
+                          <a:xfrm>
+                            <a:off x="0" y="0"/>
+                            <a:ext cx="2445178" cy="3081495"/>
+                          </a:xfrm>
+                          <a:prstGeom prst="rect">
+                            <a:avLst/>
+                          </a:prstGeom>
+                        </pic:spPr>
+                      </pic:pic>
+                    </a:graphicData>
+                  </a:graphic>
+                </wp:inline>
+              </w:drawing>
+            </w:r>
+          </w:p>
+        </w:tc>
+        <w:tc>
+          <w:tcPr>
+            <w:tcW w:w="4678" w:type="dxa"/>
+          </w:tcPr>
+          <w:p>
+            <w:pPr>
+              <w:rPr>
+                <w:rFonts w:hint="eastAsia"/>
+              </w:rPr>
+            </w:pPr>
+            <w:r>
+              <w:drawing>
+                <wp:inline distT="0" distB="0" distL="0" distR="0" wp14:anchorId="446B9ED2" wp14:editId="3E75413C">
+                  <wp:extent cx="2560320" cy="3083858"/>
+                  <wp:effectExtent l="0" t="0" r="5080" b="2540"/>
+                  <wp:docPr id="16" name="图片 16"/>
+                  <wp:cNvGraphicFramePr>
+                    <a:graphicFrameLocks xmlns:a="http://schemas.openxmlformats.org/drawingml/2006/main" noChangeAspect="1"/>
+                  </wp:cNvGraphicFramePr>
+                  <a:graphic xmlns:a="http://schemas.openxmlformats.org/drawingml/2006/main">
+                    <a:graphicData uri="http://schemas.openxmlformats.org/drawingml/2006/picture">
+                      <pic:pic xmlns:pic="http://schemas.openxmlformats.org/drawingml/2006/picture">
+                        <pic:nvPicPr>
+                          <pic:cNvPr id="1" name=""/>
+                          <pic:cNvPicPr/>
+                        </pic:nvPicPr>
+                        <pic:blipFill>
+                          <a:blip r:embed="rId19"/>
+                          <a:stretch>
+                            <a:fillRect/>
+                          </a:stretch>
+                        </pic:blipFill>
+                        <pic:spPr>
+                          <a:xfrm>
+                            <a:off x="0" y="0"/>
+                            <a:ext cx="2653577" cy="3196185"/>
+                          </a:xfrm>
+                          <a:prstGeom prst="rect">
+                            <a:avLst/>
+                          </a:prstGeom>
+                        </pic:spPr>
+                      </pic:pic>
+                    </a:graphicData>
+                  </a:graphic>
+                </wp:inline>
+              </w:drawing>
+            </w:r>
+          </w:p>
+        </w:tc>
+      </w:tr>
+    </w:tbl>
     <w:p>
-      <w:r>
-        <w:rPr>
-          <w:rFonts w:hint="eastAsia"/>
-        </w:rPr>
-        <w:t>在</w:t>
-      </w:r>
-      <w:r>
-        <w:t>Cross-Boundary Transition, Velocity Coherence, Direction Conrrectness</w:t>
-      </w:r>
-      <w:r>
-        <w:rPr>
-          <w:rFonts w:hint="eastAsia"/>
-        </w:rPr>
-        <w:t>方面</w:t>
-      </w:r>
-    </w:p>
-    <w:p>
-      <w:r>
-        <w:rPr>
-          <w:rFonts w:hint="eastAsia"/>
-        </w:rPr>
-        <w:t>进行imputation后score与total</w:t>
-      </w:r>
-      <w:r>
-        <w:t xml:space="preserve"> </w:t>
-      </w:r>
-      <w:r>
-        <w:rPr>
-          <w:rFonts w:hint="eastAsia"/>
-        </w:rPr>
-        <w:t>mean显著提高。</w:t>
-      </w:r>
-    </w:p>
-    <w:p/>
-    <w:p>
-      <w:r>
-        <w:rPr>
-          <w:rFonts w:hint="eastAsia"/>
-        </w:rPr>
-        <w:t>但对于In</w:t>
-      </w:r>
-      <w:r>
-        <w:t>-</w:t>
-      </w:r>
-      <w:r>
-        <w:rPr>
-          <w:rFonts w:hint="eastAsia"/>
-        </w:rPr>
-        <w:t>cluster</w:t>
-      </w:r>
-      <w:r>
-        <w:t xml:space="preserve"> </w:t>
-      </w:r>
-      <w:r>
-        <w:rPr>
-          <w:rFonts w:hint="eastAsia"/>
-        </w:rPr>
-        <w:t>Coherence，提高较不明显</w:t>
-      </w:r>
-    </w:p>
-    <w:p>
-      <w:r>
-        <w:rPr>
-          <w:rFonts w:hint="eastAsia"/>
-        </w:rPr>
-        <w:t>对于</w:t>
-      </w:r>
-      <w:r>
-        <w:rPr>
-          <w:rFonts w:hint="eastAsia"/>
-        </w:rPr>
-        <w:t>In</w:t>
-      </w:r>
-      <w:r>
-        <w:t>-</w:t>
-      </w:r>
-      <w:r>
-        <w:rPr>
-          <w:rFonts w:hint="eastAsia"/>
-        </w:rPr>
-        <w:t>cluster</w:t>
-      </w:r>
-      <w:r>
-        <w:t xml:space="preserve"> </w:t>
-      </w:r>
-      <w:r>
-        <w:rPr>
-          <w:rFonts w:hint="eastAsia"/>
-        </w:rPr>
-        <w:t>Confidence，有所降低</w:t>
-      </w:r>
-    </w:p>
-    <w:p>
-      <w:r>
-        <w:rPr>
-          <w:rFonts w:hint="eastAsia"/>
-        </w:rPr>
-        <w:t>（可能是cell与gene数量减少导致的问题）</w:t>
-      </w:r>
+      <w:pPr>
+        <w:rPr>
+          <w:rFonts w:hint="eastAsia"/>
+        </w:rPr>
+      </w:pPr>
     </w:p>
     <w:sectPr>
       <w:pgSz w:w="11906" w:h="16838"/>

</xml_diff>